<commit_message>
Modified *.docx meta data
</commit_message>
<xml_diff>
--- a/Major7th/KMG7/Appendix_Legato.docx
+++ b/Major7th/KMG7/Appendix_Legato.docx
@@ -6,9 +6,6 @@
       <w:pPr>
         <w:widowControl/>
         <w:jc w:val="left"/>
-        <w:rPr>
-          <w:rFonts w:hint="eastAsia"/>
-        </w:rPr>
       </w:pPr>
       <w:bookmarkStart w:id="0" w:name="_GoBack"/>
       <w:bookmarkEnd w:id="0"/>
@@ -17,9 +14,6 @@
       <w:pPr>
         <w:pStyle w:val="1"/>
         <w:jc w:val="center"/>
-        <w:rPr>
-          <w:rFonts w:hint="eastAsia"/>
-        </w:rPr>
       </w:pPr>
       <w:r>
         <w:rPr>
@@ -40,19 +34,8 @@
         <w:t>レガートのあり・無しの切り替えについて</w:t>
       </w:r>
     </w:p>
-    <w:p>
-      <w:pPr>
-        <w:rPr>
-          <w:rFonts w:hint="eastAsia"/>
-        </w:rPr>
-      </w:pPr>
-    </w:p>
-    <w:p>
-      <w:pPr>
-        <w:rPr>
-          <w:rFonts w:hint="eastAsia"/>
-        </w:rPr>
-      </w:pPr>
+    <w:p/>
+    <w:p>
       <w:r>
         <w:rPr>
           <w:rFonts w:hint="eastAsia"/>
@@ -67,11 +50,6 @@
       </w:r>
     </w:p>
     <w:p>
-      <w:pPr>
-        <w:rPr>
-          <w:rFonts w:hint="eastAsia"/>
-        </w:rPr>
-      </w:pPr>
       <w:r>
         <w:rPr>
           <w:rFonts w:hint="eastAsia"/>
@@ -91,19 +69,8 @@
         <w:t>されるまでの間はノートオンを維持します。</w:t>
       </w:r>
     </w:p>
-    <w:p>
-      <w:pPr>
-        <w:rPr>
-          <w:rFonts w:hint="eastAsia"/>
-        </w:rPr>
-      </w:pPr>
-    </w:p>
-    <w:p>
-      <w:pPr>
-        <w:rPr>
-          <w:rFonts w:hint="eastAsia"/>
-        </w:rPr>
-      </w:pPr>
+    <w:p/>
+    <w:p>
       <w:r>
         <w:rPr>
           <w:rFonts w:hint="eastAsia"/>
@@ -142,11 +109,6 @@
       </w:r>
     </w:p>
     <w:p>
-      <w:pPr>
-        <w:rPr>
-          <w:rFonts w:hint="eastAsia"/>
-        </w:rPr>
-      </w:pPr>
       <w:r>
         <w:rPr>
           <w:rFonts w:hint="eastAsia"/>
@@ -155,11 +117,6 @@
       </w:r>
     </w:p>
     <w:p>
-      <w:pPr>
-        <w:rPr>
-          <w:rFonts w:hint="eastAsia"/>
-        </w:rPr>
-      </w:pPr>
       <w:r>
         <w:rPr>
           <w:rFonts w:hint="eastAsia"/>
@@ -192,11 +149,6 @@
       </w:r>
     </w:p>
     <w:p>
-      <w:pPr>
-        <w:rPr>
-          <w:rFonts w:hint="eastAsia"/>
-        </w:rPr>
-      </w:pPr>
       <w:r>
         <w:rPr>
           <w:rFonts w:hint="eastAsia"/>
@@ -204,19 +156,8 @@
         <w:t>鳴らそうとした場合、レガートが有効のままとなり、単音しか鳴らすことが出来ません。</w:t>
       </w:r>
     </w:p>
-    <w:p>
-      <w:pPr>
-        <w:rPr>
-          <w:rFonts w:hint="eastAsia"/>
-        </w:rPr>
-      </w:pPr>
-    </w:p>
-    <w:p>
-      <w:pPr>
-        <w:rPr>
-          <w:rFonts w:hint="eastAsia"/>
-        </w:rPr>
-      </w:pPr>
+    <w:p/>
+    <w:p>
       <w:r>
         <w:rPr>
           <w:noProof/>
@@ -237,7 +178,7 @@
                     <pic:cNvPicPr/>
                   </pic:nvPicPr>
                   <pic:blipFill>
-                    <a:blip r:embed="rId6"/>
+                    <a:blip r:embed="rId8"/>
                     <a:stretch>
                       <a:fillRect/>
                     </a:stretch>
@@ -267,19 +208,8 @@
         <w:br w:type="page"/>
       </w:r>
     </w:p>
-    <w:p>
-      <w:pPr>
-        <w:rPr>
-          <w:rFonts w:hint="eastAsia"/>
-        </w:rPr>
-      </w:pPr>
-    </w:p>
-    <w:p>
-      <w:pPr>
-        <w:rPr>
-          <w:rFonts w:hint="eastAsia"/>
-        </w:rPr>
-      </w:pPr>
+    <w:p/>
+    <w:p>
       <w:r>
         <w:rPr>
           <w:rFonts w:hint="eastAsia"/>
@@ -332,11 +262,6 @@
       </w:r>
     </w:p>
     <w:p>
-      <w:pPr>
-        <w:rPr>
-          <w:rFonts w:hint="eastAsia"/>
-        </w:rPr>
-      </w:pPr>
       <w:r>
         <w:rPr>
           <w:rFonts w:hint="eastAsia"/>
@@ -344,19 +269,8 @@
         <w:t>上手くいかなかったらゴメンナサイ。</w:t>
       </w:r>
     </w:p>
-    <w:p>
-      <w:pPr>
-        <w:rPr>
-          <w:rFonts w:hint="eastAsia"/>
-        </w:rPr>
-      </w:pPr>
-    </w:p>
-    <w:p>
-      <w:pPr>
-        <w:rPr>
-          <w:rFonts w:hint="eastAsia"/>
-        </w:rPr>
-      </w:pPr>
+    <w:p/>
+    <w:p>
       <w:r>
         <w:rPr>
           <w:rFonts w:hint="eastAsia"/>
@@ -389,11 +303,6 @@
       </w:r>
     </w:p>
     <w:p>
-      <w:pPr>
-        <w:rPr>
-          <w:rFonts w:hint="eastAsia"/>
-        </w:rPr>
-      </w:pPr>
       <w:r>
         <w:rPr>
           <w:rFonts w:hint="eastAsia"/>
@@ -401,19 +310,8 @@
         <w:t>ここでは三拍目に配置をしています。</w:t>
       </w:r>
     </w:p>
-    <w:p>
-      <w:pPr>
-        <w:rPr>
-          <w:rFonts w:hint="eastAsia"/>
-        </w:rPr>
-      </w:pPr>
-    </w:p>
-    <w:p>
-      <w:pPr>
-        <w:rPr>
-          <w:rFonts w:hint="eastAsia"/>
-        </w:rPr>
-      </w:pPr>
+    <w:p/>
+    <w:p>
       <w:r>
         <w:rPr>
           <w:noProof/>
@@ -434,7 +332,7 @@
                     <pic:cNvPicPr/>
                   </pic:nvPicPr>
                   <pic:blipFill>
-                    <a:blip r:embed="rId7"/>
+                    <a:blip r:embed="rId9"/>
                     <a:stretch>
                       <a:fillRect/>
                     </a:stretch>
@@ -464,19 +362,8 @@
         <w:br w:type="page"/>
       </w:r>
     </w:p>
-    <w:p>
-      <w:pPr>
-        <w:rPr>
-          <w:rFonts w:hint="eastAsia"/>
-        </w:rPr>
-      </w:pPr>
-    </w:p>
-    <w:p>
-      <w:pPr>
-        <w:rPr>
-          <w:rFonts w:hint="eastAsia"/>
-        </w:rPr>
-      </w:pPr>
+    <w:p/>
+    <w:p>
       <w:r>
         <w:rPr>
           <w:rFonts w:hint="eastAsia"/>
@@ -508,19 +395,8 @@
         <w:t>と同じ位置に指定します。</w:t>
       </w:r>
     </w:p>
-    <w:p>
-      <w:pPr>
-        <w:rPr>
-          <w:rFonts w:hint="eastAsia"/>
-        </w:rPr>
-      </w:pPr>
-    </w:p>
-    <w:p>
-      <w:pPr>
-        <w:rPr>
-          <w:rFonts w:hint="eastAsia"/>
-        </w:rPr>
-      </w:pPr>
+    <w:p/>
+    <w:p>
       <w:r>
         <w:rPr>
           <w:rFonts w:hint="eastAsia"/>
@@ -565,11 +441,6 @@
       </w:r>
     </w:p>
     <w:p>
-      <w:pPr>
-        <w:rPr>
-          <w:rFonts w:hint="eastAsia"/>
-        </w:rPr>
-      </w:pPr>
       <w:r>
         <w:rPr>
           <w:rFonts w:hint="eastAsia"/>
@@ -578,11 +449,6 @@
       </w:r>
     </w:p>
     <w:p>
-      <w:pPr>
-        <w:rPr>
-          <w:rFonts w:hint="eastAsia"/>
-        </w:rPr>
-      </w:pPr>
       <w:r>
         <w:rPr>
           <w:rFonts w:hint="eastAsia"/>
@@ -591,11 +457,6 @@
       </w:r>
     </w:p>
     <w:p>
-      <w:pPr>
-        <w:rPr>
-          <w:rFonts w:hint="eastAsia"/>
-        </w:rPr>
-      </w:pPr>
       <w:r>
         <w:rPr>
           <w:rFonts w:hint="eastAsia"/>
@@ -619,7 +480,7 @@
                     </pic:cNvPicPr>
                   </pic:nvPicPr>
                   <pic:blipFill>
-                    <a:blip r:embed="rId8">
+                    <a:blip r:embed="rId10">
                       <a:extLst>
                         <a:ext uri="{28A0092B-C50C-407E-A947-70E740481C1C}">
                           <a14:useLocalDpi xmlns:a14="http://schemas.microsoft.com/office/drawing/2010/main" val="0"/>
@@ -660,19 +521,8 @@
         <w:br w:type="page"/>
       </w:r>
     </w:p>
-    <w:p>
-      <w:pPr>
-        <w:rPr>
-          <w:rFonts w:hint="eastAsia"/>
-        </w:rPr>
-      </w:pPr>
-    </w:p>
-    <w:p>
-      <w:pPr>
-        <w:rPr>
-          <w:rFonts w:hint="eastAsia"/>
-        </w:rPr>
-      </w:pPr>
+    <w:p/>
+    <w:p>
       <w:r>
         <w:rPr>
           <w:rFonts w:hint="eastAsia"/>
@@ -686,19 +536,8 @@
         <w:t>と同じ開始位置に指定すると以下のようになります。</w:t>
       </w:r>
     </w:p>
-    <w:p>
-      <w:pPr>
-        <w:rPr>
-          <w:rFonts w:hint="eastAsia"/>
-        </w:rPr>
-      </w:pPr>
-    </w:p>
-    <w:p>
-      <w:pPr>
-        <w:rPr>
-          <w:rFonts w:hint="eastAsia"/>
-        </w:rPr>
-      </w:pPr>
+    <w:p/>
+    <w:p>
       <w:r>
         <w:rPr>
           <w:rFonts w:hint="eastAsia"/>
@@ -722,7 +561,7 @@
                     </pic:cNvPicPr>
                   </pic:nvPicPr>
                   <pic:blipFill>
-                    <a:blip r:embed="rId9">
+                    <a:blip r:embed="rId11">
                       <a:extLst>
                         <a:ext uri="{28A0092B-C50C-407E-A947-70E740481C1C}">
                           <a14:useLocalDpi xmlns:a14="http://schemas.microsoft.com/office/drawing/2010/main" val="0"/>
@@ -754,19 +593,8 @@
         </w:drawing>
       </w:r>
     </w:p>
-    <w:p>
-      <w:pPr>
-        <w:rPr>
-          <w:rFonts w:hint="eastAsia"/>
-        </w:rPr>
-      </w:pPr>
-    </w:p>
-    <w:p>
-      <w:pPr>
-        <w:rPr>
-          <w:rFonts w:hint="eastAsia"/>
-        </w:rPr>
-      </w:pPr>
+    <w:p/>
+    <w:p>
       <w:r>
         <w:rPr>
           <w:rFonts w:hint="eastAsia"/>
@@ -811,6 +639,12 @@
       </w:r>
     </w:p>
     <w:sectPr>
+      <w:headerReference w:type="even" r:id="rId12"/>
+      <w:headerReference w:type="default" r:id="rId13"/>
+      <w:footerReference w:type="even" r:id="rId14"/>
+      <w:footerReference w:type="default" r:id="rId15"/>
+      <w:headerReference w:type="first" r:id="rId16"/>
+      <w:footerReference w:type="first" r:id="rId17"/>
       <w:pgSz w:w="11906" w:h="16838"/>
       <w:pgMar w:top="1985" w:right="1701" w:bottom="1701" w:left="1701" w:header="851" w:footer="992" w:gutter="0"/>
       <w:cols w:space="425"/>
@@ -818,6 +652,104 @@
     </w:sectPr>
   </w:body>
 </w:document>
+</file>
+
+<file path=word/endnotes.xml><?xml version="1.0" encoding="utf-8"?>
+<w:endnotes xmlns:wpc="http://schemas.microsoft.com/office/word/2010/wordprocessingCanvas" xmlns:mc="http://schemas.openxmlformats.org/markup-compatibility/2006" xmlns:o="urn:schemas-microsoft-com:office:office" xmlns:r="http://schemas.openxmlformats.org/officeDocument/2006/relationships" xmlns:m="http://schemas.openxmlformats.org/officeDocument/2006/math" xmlns:v="urn:schemas-microsoft-com:vml" xmlns:wp14="http://schemas.microsoft.com/office/word/2010/wordprocessingDrawing" xmlns:wp="http://schemas.openxmlformats.org/drawingml/2006/wordprocessingDrawing" xmlns:w10="urn:schemas-microsoft-com:office:word" xmlns:w="http://schemas.openxmlformats.org/wordprocessingml/2006/main" xmlns:w14="http://schemas.microsoft.com/office/word/2010/wordml" xmlns:wpg="http://schemas.microsoft.com/office/word/2010/wordprocessingGroup" xmlns:wpi="http://schemas.microsoft.com/office/word/2010/wordprocessingInk" xmlns:wne="http://schemas.microsoft.com/office/word/2006/wordml" xmlns:wps="http://schemas.microsoft.com/office/word/2010/wordprocessingShape" mc:Ignorable="w14 wp14">
+  <w:endnote w:type="separator" w:id="-1">
+    <w:p>
+      <w:r>
+        <w:separator/>
+      </w:r>
+    </w:p>
+  </w:endnote>
+  <w:endnote w:type="continuationSeparator" w:id="0">
+    <w:p>
+      <w:r>
+        <w:continuationSeparator/>
+      </w:r>
+    </w:p>
+  </w:endnote>
+</w:endnotes>
+</file>
+
+<file path=word/footer1.xml><?xml version="1.0" encoding="utf-8"?>
+<w:ftr xmlns:wpc="http://schemas.microsoft.com/office/word/2010/wordprocessingCanvas" xmlns:mc="http://schemas.openxmlformats.org/markup-compatibility/2006" xmlns:o="urn:schemas-microsoft-com:office:office" xmlns:r="http://schemas.openxmlformats.org/officeDocument/2006/relationships" xmlns:m="http://schemas.openxmlformats.org/officeDocument/2006/math" xmlns:v="urn:schemas-microsoft-com:vml" xmlns:wp14="http://schemas.microsoft.com/office/word/2010/wordprocessingDrawing" xmlns:wp="http://schemas.openxmlformats.org/drawingml/2006/wordprocessingDrawing" xmlns:w10="urn:schemas-microsoft-com:office:word" xmlns:w="http://schemas.openxmlformats.org/wordprocessingml/2006/main" xmlns:w14="http://schemas.microsoft.com/office/word/2010/wordml" xmlns:wpg="http://schemas.microsoft.com/office/word/2010/wordprocessingGroup" xmlns:wpi="http://schemas.microsoft.com/office/word/2010/wordprocessingInk" xmlns:wne="http://schemas.microsoft.com/office/word/2006/wordml" xmlns:wps="http://schemas.microsoft.com/office/word/2010/wordprocessingShape" mc:Ignorable="w14 wp14">
+  <w:p>
+    <w:pPr>
+      <w:pStyle w:val="a8"/>
+    </w:pPr>
+  </w:p>
+</w:ftr>
+</file>
+
+<file path=word/footer2.xml><?xml version="1.0" encoding="utf-8"?>
+<w:ftr xmlns:wpc="http://schemas.microsoft.com/office/word/2010/wordprocessingCanvas" xmlns:mc="http://schemas.openxmlformats.org/markup-compatibility/2006" xmlns:o="urn:schemas-microsoft-com:office:office" xmlns:r="http://schemas.openxmlformats.org/officeDocument/2006/relationships" xmlns:m="http://schemas.openxmlformats.org/officeDocument/2006/math" xmlns:v="urn:schemas-microsoft-com:vml" xmlns:wp14="http://schemas.microsoft.com/office/word/2010/wordprocessingDrawing" xmlns:wp="http://schemas.openxmlformats.org/drawingml/2006/wordprocessingDrawing" xmlns:w10="urn:schemas-microsoft-com:office:word" xmlns:w="http://schemas.openxmlformats.org/wordprocessingml/2006/main" xmlns:w14="http://schemas.microsoft.com/office/word/2010/wordml" xmlns:wpg="http://schemas.microsoft.com/office/word/2010/wordprocessingGroup" xmlns:wpi="http://schemas.microsoft.com/office/word/2010/wordprocessingInk" xmlns:wne="http://schemas.microsoft.com/office/word/2006/wordml" xmlns:wps="http://schemas.microsoft.com/office/word/2010/wordprocessingShape" mc:Ignorable="w14 wp14">
+  <w:p>
+    <w:pPr>
+      <w:pStyle w:val="a8"/>
+    </w:pPr>
+  </w:p>
+</w:ftr>
+</file>
+
+<file path=word/footer3.xml><?xml version="1.0" encoding="utf-8"?>
+<w:ftr xmlns:wpc="http://schemas.microsoft.com/office/word/2010/wordprocessingCanvas" xmlns:mc="http://schemas.openxmlformats.org/markup-compatibility/2006" xmlns:o="urn:schemas-microsoft-com:office:office" xmlns:r="http://schemas.openxmlformats.org/officeDocument/2006/relationships" xmlns:m="http://schemas.openxmlformats.org/officeDocument/2006/math" xmlns:v="urn:schemas-microsoft-com:vml" xmlns:wp14="http://schemas.microsoft.com/office/word/2010/wordprocessingDrawing" xmlns:wp="http://schemas.openxmlformats.org/drawingml/2006/wordprocessingDrawing" xmlns:w10="urn:schemas-microsoft-com:office:word" xmlns:w="http://schemas.openxmlformats.org/wordprocessingml/2006/main" xmlns:w14="http://schemas.microsoft.com/office/word/2010/wordml" xmlns:wpg="http://schemas.microsoft.com/office/word/2010/wordprocessingGroup" xmlns:wpi="http://schemas.microsoft.com/office/word/2010/wordprocessingInk" xmlns:wne="http://schemas.microsoft.com/office/word/2006/wordml" xmlns:wps="http://schemas.microsoft.com/office/word/2010/wordprocessingShape" mc:Ignorable="w14 wp14">
+  <w:p>
+    <w:pPr>
+      <w:pStyle w:val="a8"/>
+    </w:pPr>
+  </w:p>
+</w:ftr>
+</file>
+
+<file path=word/footnotes.xml><?xml version="1.0" encoding="utf-8"?>
+<w:footnotes xmlns:wpc="http://schemas.microsoft.com/office/word/2010/wordprocessingCanvas" xmlns:mc="http://schemas.openxmlformats.org/markup-compatibility/2006" xmlns:o="urn:schemas-microsoft-com:office:office" xmlns:r="http://schemas.openxmlformats.org/officeDocument/2006/relationships" xmlns:m="http://schemas.openxmlformats.org/officeDocument/2006/math" xmlns:v="urn:schemas-microsoft-com:vml" xmlns:wp14="http://schemas.microsoft.com/office/word/2010/wordprocessingDrawing" xmlns:wp="http://schemas.openxmlformats.org/drawingml/2006/wordprocessingDrawing" xmlns:w10="urn:schemas-microsoft-com:office:word" xmlns:w="http://schemas.openxmlformats.org/wordprocessingml/2006/main" xmlns:w14="http://schemas.microsoft.com/office/word/2010/wordml" xmlns:wpg="http://schemas.microsoft.com/office/word/2010/wordprocessingGroup" xmlns:wpi="http://schemas.microsoft.com/office/word/2010/wordprocessingInk" xmlns:wne="http://schemas.microsoft.com/office/word/2006/wordml" xmlns:wps="http://schemas.microsoft.com/office/word/2010/wordprocessingShape" mc:Ignorable="w14 wp14">
+  <w:footnote w:type="separator" w:id="-1">
+    <w:p>
+      <w:r>
+        <w:separator/>
+      </w:r>
+    </w:p>
+  </w:footnote>
+  <w:footnote w:type="continuationSeparator" w:id="0">
+    <w:p>
+      <w:r>
+        <w:continuationSeparator/>
+      </w:r>
+    </w:p>
+  </w:footnote>
+</w:footnotes>
+</file>
+
+<file path=word/header1.xml><?xml version="1.0" encoding="utf-8"?>
+<w:hdr xmlns:wpc="http://schemas.microsoft.com/office/word/2010/wordprocessingCanvas" xmlns:mc="http://schemas.openxmlformats.org/markup-compatibility/2006" xmlns:o="urn:schemas-microsoft-com:office:office" xmlns:r="http://schemas.openxmlformats.org/officeDocument/2006/relationships" xmlns:m="http://schemas.openxmlformats.org/officeDocument/2006/math" xmlns:v="urn:schemas-microsoft-com:vml" xmlns:wp14="http://schemas.microsoft.com/office/word/2010/wordprocessingDrawing" xmlns:wp="http://schemas.openxmlformats.org/drawingml/2006/wordprocessingDrawing" xmlns:w10="urn:schemas-microsoft-com:office:word" xmlns:w="http://schemas.openxmlformats.org/wordprocessingml/2006/main" xmlns:w14="http://schemas.microsoft.com/office/word/2010/wordml" xmlns:wpg="http://schemas.microsoft.com/office/word/2010/wordprocessingGroup" xmlns:wpi="http://schemas.microsoft.com/office/word/2010/wordprocessingInk" xmlns:wne="http://schemas.microsoft.com/office/word/2006/wordml" xmlns:wps="http://schemas.microsoft.com/office/word/2010/wordprocessingShape" mc:Ignorable="w14 wp14">
+  <w:p>
+    <w:pPr>
+      <w:pStyle w:val="a6"/>
+    </w:pPr>
+  </w:p>
+</w:hdr>
+</file>
+
+<file path=word/header2.xml><?xml version="1.0" encoding="utf-8"?>
+<w:hdr xmlns:wpc="http://schemas.microsoft.com/office/word/2010/wordprocessingCanvas" xmlns:mc="http://schemas.openxmlformats.org/markup-compatibility/2006" xmlns:o="urn:schemas-microsoft-com:office:office" xmlns:r="http://schemas.openxmlformats.org/officeDocument/2006/relationships" xmlns:m="http://schemas.openxmlformats.org/officeDocument/2006/math" xmlns:v="urn:schemas-microsoft-com:vml" xmlns:wp14="http://schemas.microsoft.com/office/word/2010/wordprocessingDrawing" xmlns:wp="http://schemas.openxmlformats.org/drawingml/2006/wordprocessingDrawing" xmlns:w10="urn:schemas-microsoft-com:office:word" xmlns:w="http://schemas.openxmlformats.org/wordprocessingml/2006/main" xmlns:w14="http://schemas.microsoft.com/office/word/2010/wordml" xmlns:wpg="http://schemas.microsoft.com/office/word/2010/wordprocessingGroup" xmlns:wpi="http://schemas.microsoft.com/office/word/2010/wordprocessingInk" xmlns:wne="http://schemas.microsoft.com/office/word/2006/wordml" xmlns:wps="http://schemas.microsoft.com/office/word/2010/wordprocessingShape" mc:Ignorable="w14 wp14">
+  <w:p>
+    <w:pPr>
+      <w:pStyle w:val="a6"/>
+    </w:pPr>
+  </w:p>
+</w:hdr>
+</file>
+
+<file path=word/header3.xml><?xml version="1.0" encoding="utf-8"?>
+<w:hdr xmlns:wpc="http://schemas.microsoft.com/office/word/2010/wordprocessingCanvas" xmlns:mc="http://schemas.openxmlformats.org/markup-compatibility/2006" xmlns:o="urn:schemas-microsoft-com:office:office" xmlns:r="http://schemas.openxmlformats.org/officeDocument/2006/relationships" xmlns:m="http://schemas.openxmlformats.org/officeDocument/2006/math" xmlns:v="urn:schemas-microsoft-com:vml" xmlns:wp14="http://schemas.microsoft.com/office/word/2010/wordprocessingDrawing" xmlns:wp="http://schemas.openxmlformats.org/drawingml/2006/wordprocessingDrawing" xmlns:w10="urn:schemas-microsoft-com:office:word" xmlns:w="http://schemas.openxmlformats.org/wordprocessingml/2006/main" xmlns:w14="http://schemas.microsoft.com/office/word/2010/wordml" xmlns:wpg="http://schemas.microsoft.com/office/word/2010/wordprocessingGroup" xmlns:wpi="http://schemas.microsoft.com/office/word/2010/wordprocessingInk" xmlns:wne="http://schemas.microsoft.com/office/word/2006/wordml" xmlns:wps="http://schemas.microsoft.com/office/word/2010/wordprocessingShape" mc:Ignorable="w14 wp14">
+  <w:p>
+    <w:pPr>
+      <w:pStyle w:val="a6"/>
+    </w:pPr>
+  </w:p>
+</w:hdr>
 </file>
 
 <file path=word/numbering.xml><?xml version="1.0" encoding="utf-8"?>
@@ -1195,6 +1127,50 @@
       <w:szCs w:val="24"/>
     </w:rPr>
   </w:style>
+  <w:style w:type="paragraph" w:styleId="a6">
+    <w:name w:val="header"/>
+    <w:basedOn w:val="a"/>
+    <w:link w:val="a7"/>
+    <w:uiPriority w:val="99"/>
+    <w:unhideWhenUsed/>
+    <w:rsid w:val="009378C0"/>
+    <w:pPr>
+      <w:tabs>
+        <w:tab w:val="center" w:pos="4252"/>
+        <w:tab w:val="right" w:pos="8504"/>
+      </w:tabs>
+      <w:snapToGrid w:val="0"/>
+    </w:pPr>
+  </w:style>
+  <w:style w:type="character" w:customStyle="1" w:styleId="a7">
+    <w:name w:val="ヘッダー (文字)"/>
+    <w:basedOn w:val="a0"/>
+    <w:link w:val="a6"/>
+    <w:uiPriority w:val="99"/>
+    <w:rsid w:val="009378C0"/>
+  </w:style>
+  <w:style w:type="paragraph" w:styleId="a8">
+    <w:name w:val="footer"/>
+    <w:basedOn w:val="a"/>
+    <w:link w:val="a9"/>
+    <w:uiPriority w:val="99"/>
+    <w:unhideWhenUsed/>
+    <w:rsid w:val="009378C0"/>
+    <w:pPr>
+      <w:tabs>
+        <w:tab w:val="center" w:pos="4252"/>
+        <w:tab w:val="right" w:pos="8504"/>
+      </w:tabs>
+      <w:snapToGrid w:val="0"/>
+    </w:pPr>
+  </w:style>
+  <w:style w:type="character" w:customStyle="1" w:styleId="a9">
+    <w:name w:val="フッター (文字)"/>
+    <w:basedOn w:val="a0"/>
+    <w:link w:val="a8"/>
+    <w:uiPriority w:val="99"/>
+    <w:rsid w:val="009378C0"/>
+  </w:style>
 </w:styles>
 </file>
 
@@ -1452,6 +1428,50 @@
       <w:sz w:val="24"/>
       <w:szCs w:val="24"/>
     </w:rPr>
+  </w:style>
+  <w:style w:type="paragraph" w:styleId="a6">
+    <w:name w:val="header"/>
+    <w:basedOn w:val="a"/>
+    <w:link w:val="a7"/>
+    <w:uiPriority w:val="99"/>
+    <w:unhideWhenUsed/>
+    <w:rsid w:val="009378C0"/>
+    <w:pPr>
+      <w:tabs>
+        <w:tab w:val="center" w:pos="4252"/>
+        <w:tab w:val="right" w:pos="8504"/>
+      </w:tabs>
+      <w:snapToGrid w:val="0"/>
+    </w:pPr>
+  </w:style>
+  <w:style w:type="character" w:customStyle="1" w:styleId="a7">
+    <w:name w:val="ヘッダー (文字)"/>
+    <w:basedOn w:val="a0"/>
+    <w:link w:val="a6"/>
+    <w:uiPriority w:val="99"/>
+    <w:rsid w:val="009378C0"/>
+  </w:style>
+  <w:style w:type="paragraph" w:styleId="a8">
+    <w:name w:val="footer"/>
+    <w:basedOn w:val="a"/>
+    <w:link w:val="a9"/>
+    <w:uiPriority w:val="99"/>
+    <w:unhideWhenUsed/>
+    <w:rsid w:val="009378C0"/>
+    <w:pPr>
+      <w:tabs>
+        <w:tab w:val="center" w:pos="4252"/>
+        <w:tab w:val="right" w:pos="8504"/>
+      </w:tabs>
+      <w:snapToGrid w:val="0"/>
+    </w:pPr>
+  </w:style>
+  <w:style w:type="character" w:customStyle="1" w:styleId="a9">
+    <w:name w:val="フッター (文字)"/>
+    <w:basedOn w:val="a0"/>
+    <w:link w:val="a8"/>
+    <w:uiPriority w:val="99"/>
+    <w:rsid w:val="009378C0"/>
   </w:style>
 </w:styles>
 </file>

</xml_diff>